<commit_message>
mensaje abrir y guardar
</commit_message>
<xml_diff>
--- a/laboratorio5/Ciclo.docx
+++ b/laboratorio5/Ciclo.docx
@@ -1,6 +1,6 @@
 
 <file path=word/document.xml><?xml version="1.0" encoding="utf-8"?>
-<w:document xmlns:wpc="http://schemas.microsoft.com/office/word/2010/wordprocessingCanvas" xmlns:cx="http://schemas.microsoft.com/office/drawing/2014/chartex" xmlns:cx1="http://schemas.microsoft.com/office/drawing/2015/9/8/chartex" xmlns:cx2="http://schemas.microsoft.com/office/drawing/2015/10/21/chartex" xmlns:cx3="http://schemas.microsoft.com/office/drawing/2016/5/9/chartex" xmlns:cx4="http://schemas.microsoft.com/office/drawing/2016/5/10/chartex" xmlns:cx5="http://schemas.microsoft.com/office/drawing/2016/5/11/chartex" xmlns:cx6="http://schemas.microsoft.com/office/drawing/2016/5/12/chartex" xmlns:cx7="http://schemas.microsoft.com/office/drawing/2016/5/13/chartex" xmlns:cx8="http://schemas.microsoft.com/office/drawing/2016/5/14/chartex" xmlns:mc="http://schemas.openxmlformats.org/markup-compatibility/2006" xmlns:aink="http://schemas.microsoft.com/office/drawing/2016/ink" xmlns:am3d="http://schemas.microsoft.com/office/drawing/2017/model3d" xmlns:o="urn:schemas-microsoft-com:office:office" xmlns:r="http://schemas.openxmlformats.org/officeDocument/2006/relationships" xmlns:m="http://schemas.openxmlformats.org/officeDocument/2006/math" xmlns:v="urn:schemas-microsoft-com:vml" xmlns:wp14="http://schemas.microsoft.com/office/word/2010/wordprocessingDrawing" xmlns:wp="http://schemas.openxmlformats.org/drawingml/2006/wordprocessingDrawing" xmlns:w10="urn:schemas-microsoft-com:office:word" xmlns:w="http://schemas.openxmlformats.org/wordprocessingml/2006/main" xmlns:w14="http://schemas.microsoft.com/office/word/2010/wordml" xmlns:w15="http://schemas.microsoft.com/office/word/2012/wordml" xmlns:w16cid="http://schemas.microsoft.com/office/word/2016/wordml/cid" xmlns:w16se="http://schemas.microsoft.com/office/word/2015/wordml/symex" xmlns:wpg="http://schemas.microsoft.com/office/word/2010/wordprocessingGroup" xmlns:wpi="http://schemas.microsoft.com/office/word/2010/wordprocessingInk" xmlns:wne="http://schemas.microsoft.com/office/word/2006/wordml" xmlns:wps="http://schemas.microsoft.com/office/word/2010/wordprocessingShape" mc:Ignorable="w14 w15 w16se w16cid wp14">
+<w:document xmlns:wpc="http://schemas.microsoft.com/office/word/2010/wordprocessingCanvas" xmlns:cx="http://schemas.microsoft.com/office/drawing/2014/chartex" xmlns:mc="http://schemas.openxmlformats.org/markup-compatibility/2006" xmlns:o="urn:schemas-microsoft-com:office:office" xmlns:r="http://schemas.openxmlformats.org/officeDocument/2006/relationships" xmlns:m="http://schemas.openxmlformats.org/officeDocument/2006/math" xmlns:v="urn:schemas-microsoft-com:vml" xmlns:wp14="http://schemas.microsoft.com/office/word/2010/wordprocessingDrawing" xmlns:wp="http://schemas.openxmlformats.org/drawingml/2006/wordprocessingDrawing" xmlns:w10="urn:schemas-microsoft-com:office:word" xmlns:w="http://schemas.openxmlformats.org/wordprocessingml/2006/main" xmlns:w14="http://schemas.microsoft.com/office/word/2010/wordml" xmlns:w15="http://schemas.microsoft.com/office/word/2012/wordml" xmlns:w16se="http://schemas.microsoft.com/office/word/2015/wordml/symex" xmlns:wpg="http://schemas.microsoft.com/office/word/2010/wordprocessingGroup" xmlns:wpi="http://schemas.microsoft.com/office/word/2010/wordprocessingInk" xmlns:wne="http://schemas.microsoft.com/office/word/2006/wordml" xmlns:wps="http://schemas.microsoft.com/office/word/2010/wordprocessingShape" mc:Ignorable="w14 w15 w16se wp14">
   <w:body>
     <w:p>
       <w:pPr>
@@ -58,6 +58,7 @@
           <w:color w:val="000000" w:themeColor="text1"/>
           <w:sz w:val="24"/>
           <w:szCs w:val="24"/>
+          <w:lang w:val="en-US"/>
         </w:rPr>
         <w:drawing>
           <wp:inline distT="0" distB="0" distL="0" distR="0" wp14:anchorId="0424E01A" wp14:editId="15B5FD0C">
@@ -134,6 +135,7 @@
           <w:color w:val="000000" w:themeColor="text1"/>
           <w:sz w:val="24"/>
           <w:szCs w:val="24"/>
+          <w:lang w:val="en-US"/>
         </w:rPr>
         <w:drawing>
           <wp:inline distT="0" distB="0" distL="0" distR="0" wp14:anchorId="01B9604C" wp14:editId="3FAFFA28">
@@ -450,6 +452,7 @@
           <w:color w:val="000000" w:themeColor="text1"/>
           <w:sz w:val="24"/>
           <w:szCs w:val="24"/>
+          <w:lang w:val="en-US"/>
         </w:rPr>
         <w:drawing>
           <wp:inline distT="0" distB="0" distL="0" distR="0" wp14:anchorId="5D1CB35D" wp14:editId="3119D7AB">
@@ -841,12 +844,13 @@
           <w:color w:val="000000" w:themeColor="text1"/>
           <w:sz w:val="24"/>
           <w:szCs w:val="24"/>
+          <w:lang w:val="en-US"/>
         </w:rPr>
         <w:drawing>
-          <wp:inline distT="0" distB="0" distL="0" distR="0" wp14:anchorId="3B840CDF" wp14:editId="53EE990F">
+          <wp:inline distT="0" distB="0" distL="0" distR="0" wp14:anchorId="3B840CDF" wp14:editId="40C40B68">
             <wp:extent cx="4200313" cy="2362229"/>
             <wp:effectExtent l="0" t="0" r="3810" b="0"/>
-            <wp:docPr id="4" name="Picture 4" descr="A screenshot of a social media post&#13;&#10;&#13;&#10;Description automatically generated"/>
+            <wp:docPr id="4" name="Picture 4" descr="A screenshot of a social media post&#10;&#10;Description automatically generated"/>
             <wp:cNvGraphicFramePr>
               <a:graphicFrameLocks xmlns:a="http://schemas.openxmlformats.org/drawingml/2006/main" noChangeAspect="1"/>
             </wp:cNvGraphicFramePr>
@@ -924,13 +928,131 @@
           <w:color w:val="000000" w:themeColor="text1"/>
           <w:sz w:val="24"/>
           <w:szCs w:val="24"/>
+          <w:lang w:val="en-US"/>
         </w:rPr>
         <w:lastRenderedPageBreak/>
+        <w:drawing>
+          <wp:inline distT="0" distB="0" distL="0" distR="0" wp14:anchorId="0A37001F" wp14:editId="3E7CA786">
+            <wp:extent cx="3210373" cy="1133633"/>
+            <wp:effectExtent l="0" t="0" r="9525" b="9525"/>
+            <wp:docPr id="8" name="Picture 8"/>
+            <wp:cNvGraphicFramePr>
+              <a:graphicFrameLocks xmlns:a="http://schemas.openxmlformats.org/drawingml/2006/main" noChangeAspect="1"/>
+            </wp:cNvGraphicFramePr>
+            <a:graphic xmlns:a="http://schemas.openxmlformats.org/drawingml/2006/main">
+              <a:graphicData uri="http://schemas.openxmlformats.org/drawingml/2006/picture">
+                <pic:pic xmlns:pic="http://schemas.openxmlformats.org/drawingml/2006/picture">
+                  <pic:nvPicPr>
+                    <pic:cNvPr id="8" name="F2CC771.tmp"/>
+                    <pic:cNvPicPr/>
+                  </pic:nvPicPr>
+                  <pic:blipFill>
+                    <a:blip r:embed="rId9">
+                      <a:extLst>
+                        <a:ext uri="{28A0092B-C50C-407E-A947-70E740481C1C}">
+                          <a14:useLocalDpi xmlns:a14="http://schemas.microsoft.com/office/drawing/2010/main" val="0"/>
+                        </a:ext>
+                      </a:extLst>
+                    </a:blip>
+                    <a:stretch>
+                      <a:fillRect/>
+                    </a:stretch>
+                  </pic:blipFill>
+                  <pic:spPr>
+                    <a:xfrm>
+                      <a:off x="0" y="0"/>
+                      <a:ext cx="3210373" cy="1133633"/>
+                    </a:xfrm>
+                    <a:prstGeom prst="rect">
+                      <a:avLst/>
+                    </a:prstGeom>
+                  </pic:spPr>
+                </pic:pic>
+              </a:graphicData>
+            </a:graphic>
+          </wp:inline>
+        </w:drawing>
+      </w:r>
+    </w:p>
+    <w:p>
+      <w:pPr>
+        <w:pStyle w:val="ListParagraph"/>
+        <w:shd w:val="clear" w:color="auto" w:fill="FFFFFF"/>
+        <w:tabs>
+          <w:tab w:val="left" w:pos="916"/>
+          <w:tab w:val="left" w:pos="1832"/>
+          <w:tab w:val="left" w:pos="2748"/>
+          <w:tab w:val="left" w:pos="3664"/>
+          <w:tab w:val="left" w:pos="4580"/>
+          <w:tab w:val="left" w:pos="5496"/>
+          <w:tab w:val="left" w:pos="6412"/>
+          <w:tab w:val="left" w:pos="7328"/>
+          <w:tab w:val="left" w:pos="8244"/>
+          <w:tab w:val="left" w:pos="9160"/>
+          <w:tab w:val="left" w:pos="10076"/>
+          <w:tab w:val="left" w:pos="10992"/>
+          <w:tab w:val="left" w:pos="11908"/>
+          <w:tab w:val="left" w:pos="12824"/>
+          <w:tab w:val="left" w:pos="13740"/>
+          <w:tab w:val="left" w:pos="14656"/>
+        </w:tabs>
+        <w:spacing w:after="0" w:line="240" w:lineRule="auto"/>
+        <w:ind w:left="916"/>
+        <w:jc w:val="center"/>
+        <w:rPr>
+          <w:rFonts w:eastAsia="Times New Roman" w:cstheme="minorHAnsi"/>
+          <w:color w:val="000000" w:themeColor="text1"/>
+          <w:sz w:val="24"/>
+          <w:szCs w:val="24"/>
+        </w:rPr>
+      </w:pPr>
+    </w:p>
+    <w:p>
+      <w:pPr>
+        <w:pStyle w:val="ListParagraph"/>
+        <w:shd w:val="clear" w:color="auto" w:fill="FFFFFF"/>
+        <w:tabs>
+          <w:tab w:val="left" w:pos="916"/>
+          <w:tab w:val="left" w:pos="1832"/>
+          <w:tab w:val="left" w:pos="2748"/>
+          <w:tab w:val="left" w:pos="3664"/>
+          <w:tab w:val="left" w:pos="4580"/>
+          <w:tab w:val="left" w:pos="5496"/>
+          <w:tab w:val="left" w:pos="6412"/>
+          <w:tab w:val="left" w:pos="7328"/>
+          <w:tab w:val="left" w:pos="8244"/>
+          <w:tab w:val="left" w:pos="9160"/>
+          <w:tab w:val="left" w:pos="10076"/>
+          <w:tab w:val="left" w:pos="10992"/>
+          <w:tab w:val="left" w:pos="11908"/>
+          <w:tab w:val="left" w:pos="12824"/>
+          <w:tab w:val="left" w:pos="13740"/>
+          <w:tab w:val="left" w:pos="14656"/>
+        </w:tabs>
+        <w:spacing w:after="0" w:line="240" w:lineRule="auto"/>
+        <w:ind w:left="916"/>
+        <w:jc w:val="center"/>
+        <w:rPr>
+          <w:rFonts w:eastAsia="Times New Roman" w:cstheme="minorHAnsi"/>
+          <w:color w:val="000000" w:themeColor="text1"/>
+          <w:sz w:val="24"/>
+          <w:szCs w:val="24"/>
+        </w:rPr>
+      </w:pPr>
+      <w:r>
+        <w:rPr>
+          <w:rFonts w:eastAsia="Times New Roman" w:cstheme="minorHAnsi"/>
+          <w:noProof/>
+          <w:color w:val="000000" w:themeColor="text1"/>
+          <w:sz w:val="24"/>
+          <w:szCs w:val="24"/>
+          <w:lang w:val="en-US"/>
+        </w:rPr>
         <w:drawing>
           <wp:inline distT="0" distB="0" distL="0" distR="0" wp14:anchorId="0372AA52" wp14:editId="60FCC568">
             <wp:extent cx="4194048" cy="2359152"/>
             <wp:effectExtent l="0" t="0" r="0" b="3175"/>
-            <wp:docPr id="5" name="Picture 5" descr="A screenshot of a cell phone&#13;&#10;&#13;&#10;Description automatically generated"/>
+            <wp:docPr id="5" name="Picture 5" descr="A screenshot of a cell phone&#10;&#10;Description automatically generated"/>
             <wp:cNvGraphicFramePr>
               <a:graphicFrameLocks xmlns:a="http://schemas.openxmlformats.org/drawingml/2006/main" noChangeAspect="1"/>
             </wp:cNvGraphicFramePr>
@@ -942,7 +1064,7 @@
                     <pic:cNvPicPr/>
                   </pic:nvPicPr>
                   <pic:blipFill>
-                    <a:blip r:embed="rId9" cstate="print">
+                    <a:blip r:embed="rId10" cstate="print">
                       <a:extLst>
                         <a:ext uri="{28A0092B-C50C-407E-A947-70E740481C1C}">
                           <a14:useLocalDpi xmlns:a14="http://schemas.microsoft.com/office/drawing/2010/main" val="0"/>
@@ -971,6 +1093,90 @@
     </w:p>
     <w:p>
       <w:pPr>
+        <w:pStyle w:val="ListParagraph"/>
+        <w:shd w:val="clear" w:color="auto" w:fill="FFFFFF"/>
+        <w:tabs>
+          <w:tab w:val="left" w:pos="916"/>
+          <w:tab w:val="left" w:pos="1832"/>
+          <w:tab w:val="left" w:pos="2748"/>
+          <w:tab w:val="left" w:pos="3664"/>
+          <w:tab w:val="left" w:pos="4580"/>
+          <w:tab w:val="left" w:pos="5496"/>
+          <w:tab w:val="left" w:pos="6412"/>
+          <w:tab w:val="left" w:pos="7328"/>
+          <w:tab w:val="left" w:pos="8244"/>
+          <w:tab w:val="left" w:pos="9160"/>
+          <w:tab w:val="left" w:pos="10076"/>
+          <w:tab w:val="left" w:pos="10992"/>
+          <w:tab w:val="left" w:pos="11908"/>
+          <w:tab w:val="left" w:pos="12824"/>
+          <w:tab w:val="left" w:pos="13740"/>
+          <w:tab w:val="left" w:pos="14656"/>
+        </w:tabs>
+        <w:spacing w:after="0" w:line="240" w:lineRule="auto"/>
+        <w:ind w:left="916"/>
+        <w:jc w:val="center"/>
+        <w:rPr>
+          <w:rFonts w:eastAsia="Times New Roman" w:cstheme="minorHAnsi"/>
+          <w:color w:val="000000" w:themeColor="text1"/>
+          <w:sz w:val="24"/>
+          <w:szCs w:val="24"/>
+        </w:rPr>
+      </w:pPr>
+      <w:r>
+        <w:rPr>
+          <w:rFonts w:eastAsia="Times New Roman" w:cstheme="minorHAnsi"/>
+          <w:noProof/>
+          <w:color w:val="000000" w:themeColor="text1"/>
+          <w:sz w:val="24"/>
+          <w:szCs w:val="24"/>
+          <w:lang w:val="en-US"/>
+        </w:rPr>
+        <w:drawing>
+          <wp:inline distT="0" distB="0" distL="0" distR="0" wp14:anchorId="44A76921" wp14:editId="7FE691AE">
+            <wp:extent cx="3038899" cy="1133633"/>
+            <wp:effectExtent l="0" t="0" r="9525" b="9525"/>
+            <wp:docPr id="6" name="Picture 6"/>
+            <wp:cNvGraphicFramePr>
+              <a:graphicFrameLocks xmlns:a="http://schemas.openxmlformats.org/drawingml/2006/main" noChangeAspect="1"/>
+            </wp:cNvGraphicFramePr>
+            <a:graphic xmlns:a="http://schemas.openxmlformats.org/drawingml/2006/main">
+              <a:graphicData uri="http://schemas.openxmlformats.org/drawingml/2006/picture">
+                <pic:pic xmlns:pic="http://schemas.openxmlformats.org/drawingml/2006/picture">
+                  <pic:nvPicPr>
+                    <pic:cNvPr id="6" name="F2C75B.tmp"/>
+                    <pic:cNvPicPr/>
+                  </pic:nvPicPr>
+                  <pic:blipFill>
+                    <a:blip r:embed="rId11">
+                      <a:extLst>
+                        <a:ext uri="{28A0092B-C50C-407E-A947-70E740481C1C}">
+                          <a14:useLocalDpi xmlns:a14="http://schemas.microsoft.com/office/drawing/2010/main" val="0"/>
+                        </a:ext>
+                      </a:extLst>
+                    </a:blip>
+                    <a:stretch>
+                      <a:fillRect/>
+                    </a:stretch>
+                  </pic:blipFill>
+                  <pic:spPr>
+                    <a:xfrm>
+                      <a:off x="0" y="0"/>
+                      <a:ext cx="3038899" cy="1133633"/>
+                    </a:xfrm>
+                    <a:prstGeom prst="rect">
+                      <a:avLst/>
+                    </a:prstGeom>
+                  </pic:spPr>
+                </pic:pic>
+              </a:graphicData>
+            </a:graphic>
+          </wp:inline>
+        </w:drawing>
+      </w:r>
+    </w:p>
+    <w:p>
+      <w:pPr>
         <w:shd w:val="clear" w:color="auto" w:fill="FFFFFF"/>
         <w:spacing w:before="100" w:beforeAutospacing="1" w:after="100" w:afterAutospacing="1" w:line="240" w:lineRule="auto"/>
         <w:rPr>
@@ -1028,6 +1234,8 @@
         </w:rPr>
         <w:t xml:space="preserve"> principal </w:t>
       </w:r>
+      <w:bookmarkStart w:id="0" w:name="_GoBack"/>
+      <w:bookmarkEnd w:id="0"/>
     </w:p>
     <w:p>
       <w:pPr>
@@ -1067,8 +1275,6 @@
           <w:szCs w:val="24"/>
         </w:rPr>
       </w:pPr>
-      <w:bookmarkStart w:id="0" w:name="_GoBack"/>
-      <w:bookmarkEnd w:id="0"/>
     </w:p>
     <w:sectPr>
       <w:pgSz w:w="12240" w:h="15840"/>
@@ -1081,7 +1287,7 @@
 </file>
 
 <file path=word/numbering.xml><?xml version="1.0" encoding="utf-8"?>
-<w:numbering xmlns:wpc="http://schemas.microsoft.com/office/word/2010/wordprocessingCanvas" xmlns:cx="http://schemas.microsoft.com/office/drawing/2014/chartex" xmlns:cx1="http://schemas.microsoft.com/office/drawing/2015/9/8/chartex" xmlns:cx2="http://schemas.microsoft.com/office/drawing/2015/10/21/chartex" xmlns:cx3="http://schemas.microsoft.com/office/drawing/2016/5/9/chartex" xmlns:cx4="http://schemas.microsoft.com/office/drawing/2016/5/10/chartex" xmlns:cx5="http://schemas.microsoft.com/office/drawing/2016/5/11/chartex" xmlns:cx6="http://schemas.microsoft.com/office/drawing/2016/5/12/chartex" xmlns:cx7="http://schemas.microsoft.com/office/drawing/2016/5/13/chartex" xmlns:cx8="http://schemas.microsoft.com/office/drawing/2016/5/14/chartex" xmlns:mc="http://schemas.openxmlformats.org/markup-compatibility/2006" xmlns:aink="http://schemas.microsoft.com/office/drawing/2016/ink" xmlns:am3d="http://schemas.microsoft.com/office/drawing/2017/model3d" xmlns:o="urn:schemas-microsoft-com:office:office" xmlns:r="http://schemas.openxmlformats.org/officeDocument/2006/relationships" xmlns:m="http://schemas.openxmlformats.org/officeDocument/2006/math" xmlns:v="urn:schemas-microsoft-com:vml" xmlns:wp14="http://schemas.microsoft.com/office/word/2010/wordprocessingDrawing" xmlns:wp="http://schemas.openxmlformats.org/drawingml/2006/wordprocessingDrawing" xmlns:w10="urn:schemas-microsoft-com:office:word" xmlns:w="http://schemas.openxmlformats.org/wordprocessingml/2006/main" xmlns:w14="http://schemas.microsoft.com/office/word/2010/wordml" xmlns:w15="http://schemas.microsoft.com/office/word/2012/wordml" xmlns:w16cid="http://schemas.microsoft.com/office/word/2016/wordml/cid" xmlns:w16se="http://schemas.microsoft.com/office/word/2015/wordml/symex" xmlns:wpg="http://schemas.microsoft.com/office/word/2010/wordprocessingGroup" xmlns:wpi="http://schemas.microsoft.com/office/word/2010/wordprocessingInk" xmlns:wne="http://schemas.microsoft.com/office/word/2006/wordml" xmlns:wps="http://schemas.microsoft.com/office/word/2010/wordprocessingShape" mc:Ignorable="w14 w15 w16se w16cid wp14">
+<w:numbering xmlns:wpc="http://schemas.microsoft.com/office/word/2010/wordprocessingCanvas" xmlns:cx="http://schemas.microsoft.com/office/drawing/2014/chartex" xmlns:mc="http://schemas.openxmlformats.org/markup-compatibility/2006" xmlns:o="urn:schemas-microsoft-com:office:office" xmlns:r="http://schemas.openxmlformats.org/officeDocument/2006/relationships" xmlns:m="http://schemas.openxmlformats.org/officeDocument/2006/math" xmlns:v="urn:schemas-microsoft-com:vml" xmlns:wp14="http://schemas.microsoft.com/office/word/2010/wordprocessingDrawing" xmlns:wp="http://schemas.openxmlformats.org/drawingml/2006/wordprocessingDrawing" xmlns:w10="urn:schemas-microsoft-com:office:word" xmlns:w="http://schemas.openxmlformats.org/wordprocessingml/2006/main" xmlns:w14="http://schemas.microsoft.com/office/word/2010/wordml" xmlns:w15="http://schemas.microsoft.com/office/word/2012/wordml" xmlns:w16se="http://schemas.microsoft.com/office/word/2015/wordml/symex" xmlns:wpg="http://schemas.microsoft.com/office/word/2010/wordprocessingGroup" xmlns:wpi="http://schemas.microsoft.com/office/word/2010/wordprocessingInk" xmlns:wne="http://schemas.microsoft.com/office/word/2006/wordml" xmlns:wps="http://schemas.microsoft.com/office/word/2010/wordprocessingShape" mc:Ignorable="w14 w15 w16se wp14">
   <w:abstractNum w:abstractNumId="0" w15:restartNumberingAfterBreak="0">
     <w:nsid w:val="0DEA7F68"/>
     <w:multiLevelType w:val="multilevel"/>
@@ -2039,7 +2245,7 @@
 </file>
 
 <file path=word/styles.xml><?xml version="1.0" encoding="utf-8"?>
-<w:styles xmlns:mc="http://schemas.openxmlformats.org/markup-compatibility/2006" xmlns:r="http://schemas.openxmlformats.org/officeDocument/2006/relationships" xmlns:w="http://schemas.openxmlformats.org/wordprocessingml/2006/main" xmlns:w14="http://schemas.microsoft.com/office/word/2010/wordml" xmlns:w15="http://schemas.microsoft.com/office/word/2012/wordml" xmlns:w16cid="http://schemas.microsoft.com/office/word/2016/wordml/cid" xmlns:w16se="http://schemas.microsoft.com/office/word/2015/wordml/symex" mc:Ignorable="w14 w15 w16se w16cid">
+<w:styles xmlns:mc="http://schemas.openxmlformats.org/markup-compatibility/2006" xmlns:r="http://schemas.openxmlformats.org/officeDocument/2006/relationships" xmlns:w="http://schemas.openxmlformats.org/wordprocessingml/2006/main" xmlns:w14="http://schemas.microsoft.com/office/word/2010/wordml" xmlns:w15="http://schemas.microsoft.com/office/word/2012/wordml" xmlns:w16se="http://schemas.microsoft.com/office/word/2015/wordml/symex" mc:Ignorable="w14 w15 w16se">
   <w:docDefaults>
     <w:rPrDefault>
       <w:rPr>
@@ -2055,7 +2261,7 @@
       </w:pPr>
     </w:pPrDefault>
   </w:docDefaults>
-  <w:latentStyles w:defLockedState="0" w:defUIPriority="99" w:defSemiHidden="0" w:defUnhideWhenUsed="0" w:defQFormat="0" w:count="375">
+  <w:latentStyles w:defLockedState="0" w:defUIPriority="99" w:defSemiHidden="0" w:defUnhideWhenUsed="0" w:defQFormat="0" w:count="371">
     <w:lsdException w:name="Normal" w:uiPriority="0" w:qFormat="1"/>
     <w:lsdException w:name="heading 1" w:uiPriority="9" w:qFormat="1"/>
     <w:lsdException w:name="heading 2" w:semiHidden="1" w:uiPriority="9" w:unhideWhenUsed="1" w:qFormat="1"/>
@@ -2427,10 +2633,6 @@
     <w:lsdException w:name="List Table 5 Dark Accent 6" w:uiPriority="50"/>
     <w:lsdException w:name="List Table 6 Colorful Accent 6" w:uiPriority="51"/>
     <w:lsdException w:name="List Table 7 Colorful Accent 6" w:uiPriority="52"/>
-    <w:lsdException w:name="Mention" w:semiHidden="1" w:unhideWhenUsed="1"/>
-    <w:lsdException w:name="Smart Hyperlink" w:semiHidden="1" w:unhideWhenUsed="1"/>
-    <w:lsdException w:name="Hashtag" w:semiHidden="1" w:unhideWhenUsed="1"/>
-    <w:lsdException w:name="Unresolved Mention" w:semiHidden="1" w:unhideWhenUsed="1"/>
   </w:latentStyles>
   <w:style w:type="paragraph" w:default="1" w:styleId="Normal">
     <w:name w:val="Normal"/>

</xml_diff>

<commit_message>
Metodo cambiar color, y otros ajustes
</commit_message>
<xml_diff>
--- a/laboratorio5/Ciclo.docx
+++ b/laboratorio5/Ciclo.docx
@@ -714,16 +714,7 @@
           <w:sz w:val="24"/>
           <w:szCs w:val="24"/>
         </w:rPr>
-        <w:t>getSelectedFile: Este método retorna un archiv</w:t>
-      </w:r>
-      <w:r>
-        <w:rPr>
-          <w:rFonts w:eastAsia="Times New Roman" w:cstheme="minorHAnsi"/>
-          <w:color w:val="000000" w:themeColor="text1"/>
-          <w:sz w:val="24"/>
-          <w:szCs w:val="24"/>
-        </w:rPr>
-        <w:t xml:space="preserve">o. </w:t>
+        <w:t xml:space="preserve">getSelectedFile: Este método retorna un archivo. </w:t>
       </w:r>
     </w:p>
     <w:p>
@@ -1180,20 +1171,20 @@
         <w:shd w:val="clear" w:color="auto" w:fill="FFFFFF"/>
         <w:spacing w:before="100" w:beforeAutospacing="1" w:after="100" w:afterAutospacing="1" w:line="240" w:lineRule="auto"/>
         <w:rPr>
-          <w:rFonts w:ascii="Times New Roman" w:eastAsia="Times New Roman" w:hAnsi="Times New Roman" w:cs="Times New Roman"/>
-          <w:sz w:val="24"/>
-          <w:szCs w:val="24"/>
-          <w:lang w:val="en-US"/>
-        </w:rPr>
-      </w:pPr>
-      <w:proofErr w:type="spellStart"/>
-      <w:r>
-        <w:rPr>
-          <w:rFonts w:ascii="DejaVuSans" w:eastAsia="Times New Roman" w:hAnsi="DejaVuSans" w:cs="Times New Roman"/>
+          <w:rFonts w:eastAsia="Times New Roman" w:cstheme="minorHAnsi"/>
+          <w:sz w:val="24"/>
+          <w:szCs w:val="24"/>
+          <w:lang w:val="en-US"/>
+        </w:rPr>
+      </w:pPr>
+      <w:proofErr w:type="spellStart"/>
+      <w:r>
+        <w:rPr>
+          <w:rFonts w:eastAsia="Times New Roman" w:cstheme="minorHAnsi"/>
           <w:b/>
           <w:bCs/>
-          <w:sz w:val="20"/>
-          <w:szCs w:val="20"/>
+          <w:sz w:val="24"/>
+          <w:szCs w:val="24"/>
           <w:lang w:val="en-US"/>
         </w:rPr>
         <w:t>Ciclo</w:t>
@@ -1201,11 +1192,11 @@
       <w:proofErr w:type="spellEnd"/>
       <w:r>
         <w:rPr>
-          <w:rFonts w:ascii="DejaVuSans" w:eastAsia="Times New Roman" w:hAnsi="DejaVuSans" w:cs="Times New Roman"/>
+          <w:rFonts w:eastAsia="Times New Roman" w:cstheme="minorHAnsi"/>
           <w:b/>
           <w:bCs/>
-          <w:sz w:val="20"/>
-          <w:szCs w:val="20"/>
+          <w:sz w:val="24"/>
+          <w:szCs w:val="24"/>
           <w:lang w:val="en-US"/>
         </w:rPr>
         <w:t xml:space="preserve"> 3: Forma de la </w:t>
@@ -1213,11 +1204,11 @@
       <w:proofErr w:type="spellStart"/>
       <w:r>
         <w:rPr>
-          <w:rFonts w:ascii="DejaVuSans" w:eastAsia="Times New Roman" w:hAnsi="DejaVuSans" w:cs="Times New Roman"/>
+          <w:rFonts w:eastAsia="Times New Roman" w:cstheme="minorHAnsi"/>
           <w:b/>
           <w:bCs/>
-          <w:sz w:val="20"/>
-          <w:szCs w:val="20"/>
+          <w:sz w:val="24"/>
+          <w:szCs w:val="24"/>
           <w:lang w:val="en-US"/>
         </w:rPr>
         <w:t>ventana</w:t>
@@ -1225,17 +1216,15 @@
       <w:proofErr w:type="spellEnd"/>
       <w:r>
         <w:rPr>
-          <w:rFonts w:ascii="DejaVuSans" w:eastAsia="Times New Roman" w:hAnsi="DejaVuSans" w:cs="Times New Roman"/>
+          <w:rFonts w:eastAsia="Times New Roman" w:cstheme="minorHAnsi"/>
           <w:b/>
           <w:bCs/>
-          <w:sz w:val="20"/>
-          <w:szCs w:val="20"/>
+          <w:sz w:val="24"/>
+          <w:szCs w:val="24"/>
           <w:lang w:val="en-US"/>
         </w:rPr>
         <w:t xml:space="preserve"> principal </w:t>
       </w:r>
-      <w:bookmarkStart w:id="0" w:name="_GoBack"/>
-      <w:bookmarkEnd w:id="0"/>
     </w:p>
     <w:p>
       <w:pPr>
@@ -1275,6 +1264,1633 @@
           <w:szCs w:val="24"/>
         </w:rPr>
       </w:pPr>
+    </w:p>
+    <w:p>
+      <w:pPr>
+        <w:pStyle w:val="ListParagraph"/>
+        <w:ind w:left="900"/>
+        <w:rPr>
+          <w:rFonts w:cstheme="minorHAnsi"/>
+          <w:color w:val="000000" w:themeColor="text1"/>
+          <w:sz w:val="24"/>
+          <w:szCs w:val="24"/>
+        </w:rPr>
+      </w:pPr>
+      <w:r>
+        <w:rPr>
+          <w:rFonts w:cstheme="minorHAnsi"/>
+          <w:b/>
+          <w:bCs/>
+          <w:noProof/>
+          <w:color w:val="000000" w:themeColor="text1"/>
+          <w:sz w:val="24"/>
+          <w:szCs w:val="24"/>
+          <w:lang w:val="en-US"/>
+        </w:rPr>
+        <w:drawing>
+          <wp:inline distT="0" distB="0" distL="0" distR="0" wp14:anchorId="58960B5E" wp14:editId="09E7EAC8">
+            <wp:extent cx="4080933" cy="2295525"/>
+            <wp:effectExtent l="0" t="0" r="0" b="0"/>
+            <wp:docPr id="7" name="Picture 7"/>
+            <wp:cNvGraphicFramePr>
+              <a:graphicFrameLocks xmlns:a="http://schemas.openxmlformats.org/drawingml/2006/main" noChangeAspect="1"/>
+            </wp:cNvGraphicFramePr>
+            <a:graphic xmlns:a="http://schemas.openxmlformats.org/drawingml/2006/main">
+              <a:graphicData uri="http://schemas.openxmlformats.org/drawingml/2006/picture">
+                <pic:pic xmlns:pic="http://schemas.openxmlformats.org/drawingml/2006/picture">
+                  <pic:nvPicPr>
+                    <pic:cNvPr id="7" name="8E4A2DE.tmp"/>
+                    <pic:cNvPicPr/>
+                  </pic:nvPicPr>
+                  <pic:blipFill>
+                    <a:blip r:embed="rId12">
+                      <a:extLst>
+                        <a:ext uri="{28A0092B-C50C-407E-A947-70E740481C1C}">
+                          <a14:useLocalDpi xmlns:a14="http://schemas.microsoft.com/office/drawing/2010/main" val="0"/>
+                        </a:ext>
+                      </a:extLst>
+                    </a:blip>
+                    <a:stretch>
+                      <a:fillRect/>
+                    </a:stretch>
+                  </pic:blipFill>
+                  <pic:spPr>
+                    <a:xfrm>
+                      <a:off x="0" y="0"/>
+                      <a:ext cx="4117846" cy="2316288"/>
+                    </a:xfrm>
+                    <a:prstGeom prst="rect">
+                      <a:avLst/>
+                    </a:prstGeom>
+                  </pic:spPr>
+                </pic:pic>
+              </a:graphicData>
+            </a:graphic>
+          </wp:inline>
+        </w:drawing>
+      </w:r>
+    </w:p>
+    <w:p>
+      <w:pPr>
+        <w:pStyle w:val="ListParagraph"/>
+        <w:ind w:left="900"/>
+        <w:rPr>
+          <w:rFonts w:cstheme="minorHAnsi"/>
+          <w:b/>
+          <w:bCs/>
+          <w:sz w:val="24"/>
+          <w:szCs w:val="24"/>
+          <w:lang w:val="en-US"/>
+        </w:rPr>
+      </w:pPr>
+    </w:p>
+    <w:p>
+      <w:pPr>
+        <w:pStyle w:val="ListParagraph"/>
+        <w:ind w:left="900"/>
+        <w:rPr>
+          <w:rFonts w:cstheme="minorHAnsi"/>
+          <w:b/>
+          <w:bCs/>
+          <w:sz w:val="24"/>
+          <w:szCs w:val="24"/>
+          <w:lang w:val="en-US"/>
+        </w:rPr>
+      </w:pPr>
+      <w:proofErr w:type="spellStart"/>
+      <w:r>
+        <w:rPr>
+          <w:rFonts w:cstheme="minorHAnsi"/>
+          <w:b/>
+          <w:bCs/>
+          <w:sz w:val="24"/>
+          <w:szCs w:val="24"/>
+          <w:lang w:val="en-US"/>
+        </w:rPr>
+        <w:t>Ciclo</w:t>
+      </w:r>
+      <w:proofErr w:type="spellEnd"/>
+      <w:r>
+        <w:rPr>
+          <w:rFonts w:cstheme="minorHAnsi"/>
+          <w:b/>
+          <w:bCs/>
+          <w:sz w:val="24"/>
+          <w:szCs w:val="24"/>
+          <w:lang w:val="en-US"/>
+        </w:rPr>
+        <w:t xml:space="preserve"> 4: </w:t>
+      </w:r>
+      <w:proofErr w:type="spellStart"/>
+      <w:r>
+        <w:rPr>
+          <w:rFonts w:cstheme="minorHAnsi"/>
+          <w:b/>
+          <w:bCs/>
+          <w:sz w:val="24"/>
+          <w:szCs w:val="24"/>
+          <w:lang w:val="en-US"/>
+        </w:rPr>
+        <w:t>Cambiar</w:t>
+      </w:r>
+      <w:proofErr w:type="spellEnd"/>
+      <w:r>
+        <w:rPr>
+          <w:rFonts w:cstheme="minorHAnsi"/>
+          <w:b/>
+          <w:bCs/>
+          <w:sz w:val="24"/>
+          <w:szCs w:val="24"/>
+          <w:lang w:val="en-US"/>
+        </w:rPr>
+        <w:t xml:space="preserve"> color</w:t>
+      </w:r>
+    </w:p>
+    <w:p>
+      <w:pPr>
+        <w:pStyle w:val="ListParagraph"/>
+        <w:numPr>
+          <w:ilvl w:val="0"/>
+          <w:numId w:val="10"/>
+        </w:numPr>
+        <w:rPr>
+          <w:rFonts w:cstheme="minorHAnsi"/>
+          <w:color w:val="000000" w:themeColor="text1"/>
+          <w:sz w:val="24"/>
+          <w:szCs w:val="24"/>
+        </w:rPr>
+      </w:pPr>
+      <w:proofErr w:type="spellStart"/>
+      <w:r>
+        <w:rPr>
+          <w:rFonts w:cstheme="minorHAnsi"/>
+          <w:bCs/>
+          <w:sz w:val="24"/>
+          <w:szCs w:val="24"/>
+          <w:lang w:val="en-US"/>
+        </w:rPr>
+        <w:t>Es</w:t>
+      </w:r>
+      <w:proofErr w:type="spellEnd"/>
+      <w:r>
+        <w:rPr>
+          <w:rFonts w:cstheme="minorHAnsi"/>
+          <w:bCs/>
+          <w:sz w:val="24"/>
+          <w:szCs w:val="24"/>
+          <w:lang w:val="en-US"/>
+        </w:rPr>
+        <w:t xml:space="preserve"> </w:t>
+      </w:r>
+      <w:proofErr w:type="spellStart"/>
+      <w:r>
+        <w:rPr>
+          <w:rFonts w:cstheme="minorHAnsi"/>
+          <w:bCs/>
+          <w:sz w:val="24"/>
+          <w:szCs w:val="24"/>
+          <w:lang w:val="en-US"/>
+        </w:rPr>
+        <w:t>necesario</w:t>
+      </w:r>
+      <w:proofErr w:type="spellEnd"/>
+      <w:r>
+        <w:rPr>
+          <w:rFonts w:cstheme="minorHAnsi"/>
+          <w:bCs/>
+          <w:sz w:val="24"/>
+          <w:szCs w:val="24"/>
+          <w:lang w:val="en-US"/>
+        </w:rPr>
+        <w:t xml:space="preserve"> </w:t>
+      </w:r>
+      <w:proofErr w:type="spellStart"/>
+      <w:r>
+        <w:rPr>
+          <w:rFonts w:cstheme="minorHAnsi"/>
+          <w:bCs/>
+          <w:sz w:val="24"/>
+          <w:szCs w:val="24"/>
+          <w:lang w:val="en-US"/>
+        </w:rPr>
+        <w:t>implementar</w:t>
+      </w:r>
+      <w:proofErr w:type="spellEnd"/>
+      <w:r>
+        <w:rPr>
+          <w:rFonts w:cstheme="minorHAnsi"/>
+          <w:bCs/>
+          <w:sz w:val="24"/>
+          <w:szCs w:val="24"/>
+          <w:lang w:val="en-US"/>
+        </w:rPr>
+        <w:t xml:space="preserve"> </w:t>
+      </w:r>
+      <w:proofErr w:type="spellStart"/>
+      <w:r>
+        <w:rPr>
+          <w:rFonts w:cstheme="minorHAnsi"/>
+          <w:bCs/>
+          <w:sz w:val="24"/>
+          <w:szCs w:val="24"/>
+          <w:lang w:val="en-US"/>
+        </w:rPr>
+        <w:t>los</w:t>
+      </w:r>
+      <w:proofErr w:type="spellEnd"/>
+      <w:r>
+        <w:rPr>
+          <w:rFonts w:cstheme="minorHAnsi"/>
+          <w:bCs/>
+          <w:sz w:val="24"/>
+          <w:szCs w:val="24"/>
+          <w:lang w:val="en-US"/>
+        </w:rPr>
+        <w:t xml:space="preserve"> </w:t>
+      </w:r>
+      <w:proofErr w:type="spellStart"/>
+      <w:r>
+        <w:rPr>
+          <w:rFonts w:cstheme="minorHAnsi"/>
+          <w:bCs/>
+          <w:sz w:val="24"/>
+          <w:szCs w:val="24"/>
+          <w:lang w:val="en-US"/>
+        </w:rPr>
+        <w:t>elementos</w:t>
+      </w:r>
+      <w:proofErr w:type="spellEnd"/>
+      <w:r>
+        <w:rPr>
+          <w:rFonts w:cstheme="minorHAnsi"/>
+          <w:bCs/>
+          <w:sz w:val="24"/>
+          <w:szCs w:val="24"/>
+          <w:lang w:val="en-US"/>
+        </w:rPr>
+        <w:t xml:space="preserve"> </w:t>
+      </w:r>
+      <w:proofErr w:type="spellStart"/>
+      <w:r>
+        <w:rPr>
+          <w:rFonts w:cstheme="minorHAnsi"/>
+          <w:bCs/>
+          <w:sz w:val="24"/>
+          <w:szCs w:val="24"/>
+          <w:lang w:val="en-US"/>
+        </w:rPr>
+        <w:t>propios</w:t>
+      </w:r>
+      <w:proofErr w:type="spellEnd"/>
+      <w:r>
+        <w:rPr>
+          <w:rFonts w:cstheme="minorHAnsi"/>
+          <w:bCs/>
+          <w:sz w:val="24"/>
+          <w:szCs w:val="24"/>
+          <w:lang w:val="en-US"/>
+        </w:rPr>
+        <w:t xml:space="preserve"> de </w:t>
+      </w:r>
+      <w:proofErr w:type="spellStart"/>
+      <w:r>
+        <w:rPr>
+          <w:rFonts w:cstheme="minorHAnsi"/>
+          <w:bCs/>
+          <w:sz w:val="24"/>
+          <w:szCs w:val="24"/>
+          <w:lang w:val="en-US"/>
+        </w:rPr>
+        <w:t>JColorChooser</w:t>
+      </w:r>
+      <w:proofErr w:type="spellEnd"/>
+      <w:r>
+        <w:rPr>
+          <w:rFonts w:cstheme="minorHAnsi"/>
+          <w:bCs/>
+          <w:sz w:val="24"/>
+          <w:szCs w:val="24"/>
+          <w:lang w:val="en-US"/>
+        </w:rPr>
+        <w:t xml:space="preserve"> </w:t>
+      </w:r>
+      <w:proofErr w:type="spellStart"/>
+      <w:r>
+        <w:rPr>
+          <w:rFonts w:cstheme="minorHAnsi"/>
+          <w:bCs/>
+          <w:sz w:val="24"/>
+          <w:szCs w:val="24"/>
+          <w:lang w:val="en-US"/>
+        </w:rPr>
+        <w:t>ademas</w:t>
+      </w:r>
+      <w:proofErr w:type="spellEnd"/>
+      <w:r>
+        <w:rPr>
+          <w:rFonts w:cstheme="minorHAnsi"/>
+          <w:bCs/>
+          <w:sz w:val="24"/>
+          <w:szCs w:val="24"/>
+          <w:lang w:val="en-US"/>
+        </w:rPr>
+        <w:t xml:space="preserve"> </w:t>
+      </w:r>
+      <w:proofErr w:type="spellStart"/>
+      <w:r>
+        <w:rPr>
+          <w:rFonts w:cstheme="minorHAnsi"/>
+          <w:bCs/>
+          <w:sz w:val="24"/>
+          <w:szCs w:val="24"/>
+          <w:lang w:val="en-US"/>
+        </w:rPr>
+        <w:t>ajustar</w:t>
+      </w:r>
+      <w:proofErr w:type="spellEnd"/>
+      <w:r>
+        <w:rPr>
+          <w:rFonts w:cstheme="minorHAnsi"/>
+          <w:bCs/>
+          <w:sz w:val="24"/>
+          <w:szCs w:val="24"/>
+          <w:lang w:val="en-US"/>
+        </w:rPr>
+        <w:t xml:space="preserve"> la </w:t>
+      </w:r>
+      <w:proofErr w:type="spellStart"/>
+      <w:r>
+        <w:rPr>
+          <w:rFonts w:cstheme="minorHAnsi"/>
+          <w:bCs/>
+          <w:sz w:val="24"/>
+          <w:szCs w:val="24"/>
+          <w:lang w:val="en-US"/>
+        </w:rPr>
+        <w:t>funcionalidad</w:t>
+      </w:r>
+      <w:proofErr w:type="spellEnd"/>
+      <w:r>
+        <w:rPr>
+          <w:rFonts w:cstheme="minorHAnsi"/>
+          <w:bCs/>
+          <w:sz w:val="24"/>
+          <w:szCs w:val="24"/>
+          <w:lang w:val="en-US"/>
+        </w:rPr>
+        <w:t xml:space="preserve"> de </w:t>
+      </w:r>
+      <w:proofErr w:type="spellStart"/>
+      <w:r>
+        <w:rPr>
+          <w:rFonts w:cstheme="minorHAnsi"/>
+          <w:bCs/>
+          <w:sz w:val="24"/>
+          <w:szCs w:val="24"/>
+          <w:lang w:val="en-US"/>
+        </w:rPr>
+        <w:t>refresque</w:t>
+      </w:r>
+      <w:proofErr w:type="spellEnd"/>
+      <w:r>
+        <w:rPr>
+          <w:rFonts w:cstheme="minorHAnsi"/>
+          <w:bCs/>
+          <w:sz w:val="24"/>
+          <w:szCs w:val="24"/>
+          <w:lang w:val="en-US"/>
+        </w:rPr>
+        <w:t xml:space="preserve"> para que </w:t>
+      </w:r>
+      <w:proofErr w:type="spellStart"/>
+      <w:r>
+        <w:rPr>
+          <w:rFonts w:cstheme="minorHAnsi"/>
+          <w:bCs/>
+          <w:sz w:val="24"/>
+          <w:szCs w:val="24"/>
+          <w:lang w:val="en-US"/>
+        </w:rPr>
+        <w:t>pueda</w:t>
+      </w:r>
+      <w:proofErr w:type="spellEnd"/>
+      <w:r>
+        <w:rPr>
+          <w:rFonts w:cstheme="minorHAnsi"/>
+          <w:bCs/>
+          <w:sz w:val="24"/>
+          <w:szCs w:val="24"/>
+          <w:lang w:val="en-US"/>
+        </w:rPr>
+        <w:t xml:space="preserve"> </w:t>
+      </w:r>
+      <w:proofErr w:type="spellStart"/>
+      <w:r>
+        <w:rPr>
+          <w:rFonts w:cstheme="minorHAnsi"/>
+          <w:bCs/>
+          <w:sz w:val="24"/>
+          <w:szCs w:val="24"/>
+          <w:lang w:val="en-US"/>
+        </w:rPr>
+        <w:t>eliminar</w:t>
+      </w:r>
+      <w:proofErr w:type="spellEnd"/>
+      <w:r>
+        <w:rPr>
+          <w:rFonts w:cstheme="minorHAnsi"/>
+          <w:bCs/>
+          <w:sz w:val="24"/>
+          <w:szCs w:val="24"/>
+          <w:lang w:val="en-US"/>
+        </w:rPr>
+        <w:t xml:space="preserve"> </w:t>
+      </w:r>
+      <w:proofErr w:type="spellStart"/>
+      <w:r>
+        <w:rPr>
+          <w:rFonts w:cstheme="minorHAnsi"/>
+          <w:bCs/>
+          <w:sz w:val="24"/>
+          <w:szCs w:val="24"/>
+          <w:lang w:val="en-US"/>
+        </w:rPr>
+        <w:t>los</w:t>
+      </w:r>
+      <w:proofErr w:type="spellEnd"/>
+      <w:r>
+        <w:rPr>
+          <w:rFonts w:cstheme="minorHAnsi"/>
+          <w:bCs/>
+          <w:sz w:val="24"/>
+          <w:szCs w:val="24"/>
+          <w:lang w:val="en-US"/>
+        </w:rPr>
+        <w:t xml:space="preserve"> </w:t>
+      </w:r>
+      <w:proofErr w:type="spellStart"/>
+      <w:r>
+        <w:rPr>
+          <w:rFonts w:cstheme="minorHAnsi"/>
+          <w:bCs/>
+          <w:sz w:val="24"/>
+          <w:szCs w:val="24"/>
+          <w:lang w:val="en-US"/>
+        </w:rPr>
+        <w:t>objetos</w:t>
+      </w:r>
+      <w:proofErr w:type="spellEnd"/>
+      <w:r>
+        <w:rPr>
+          <w:rFonts w:cstheme="minorHAnsi"/>
+          <w:bCs/>
+          <w:sz w:val="24"/>
+          <w:szCs w:val="24"/>
+          <w:lang w:val="en-US"/>
+        </w:rPr>
+        <w:t xml:space="preserve"> </w:t>
+      </w:r>
+      <w:proofErr w:type="spellStart"/>
+      <w:r>
+        <w:rPr>
+          <w:rFonts w:cstheme="minorHAnsi"/>
+          <w:bCs/>
+          <w:sz w:val="24"/>
+          <w:szCs w:val="24"/>
+          <w:lang w:val="en-US"/>
+        </w:rPr>
+        <w:t>existentes</w:t>
+      </w:r>
+      <w:proofErr w:type="spellEnd"/>
+      <w:r>
+        <w:rPr>
+          <w:rFonts w:cstheme="minorHAnsi"/>
+          <w:bCs/>
+          <w:sz w:val="24"/>
+          <w:szCs w:val="24"/>
+          <w:lang w:val="en-US"/>
+        </w:rPr>
+        <w:t xml:space="preserve"> y </w:t>
+      </w:r>
+      <w:proofErr w:type="spellStart"/>
+      <w:r>
+        <w:rPr>
+          <w:rFonts w:cstheme="minorHAnsi"/>
+          <w:bCs/>
+          <w:sz w:val="24"/>
+          <w:szCs w:val="24"/>
+          <w:lang w:val="en-US"/>
+        </w:rPr>
+        <w:t>vuelva</w:t>
+      </w:r>
+      <w:proofErr w:type="spellEnd"/>
+      <w:r>
+        <w:rPr>
+          <w:rFonts w:cstheme="minorHAnsi"/>
+          <w:bCs/>
+          <w:sz w:val="24"/>
+          <w:szCs w:val="24"/>
+          <w:lang w:val="en-US"/>
+        </w:rPr>
+        <w:t xml:space="preserve"> a </w:t>
+      </w:r>
+      <w:proofErr w:type="spellStart"/>
+      <w:r>
+        <w:rPr>
+          <w:rFonts w:cstheme="minorHAnsi"/>
+          <w:bCs/>
+          <w:sz w:val="24"/>
+          <w:szCs w:val="24"/>
+          <w:lang w:val="en-US"/>
+        </w:rPr>
+        <w:t>aplicarlos</w:t>
+      </w:r>
+      <w:proofErr w:type="spellEnd"/>
+      <w:r>
+        <w:rPr>
+          <w:rFonts w:cstheme="minorHAnsi"/>
+          <w:bCs/>
+          <w:sz w:val="24"/>
+          <w:szCs w:val="24"/>
+          <w:lang w:val="en-US"/>
+        </w:rPr>
+        <w:t xml:space="preserve"> </w:t>
+      </w:r>
+      <w:proofErr w:type="spellStart"/>
+      <w:r>
+        <w:rPr>
+          <w:rFonts w:cstheme="minorHAnsi"/>
+          <w:bCs/>
+          <w:sz w:val="24"/>
+          <w:szCs w:val="24"/>
+          <w:lang w:val="en-US"/>
+        </w:rPr>
+        <w:t>pero</w:t>
+      </w:r>
+      <w:proofErr w:type="spellEnd"/>
+      <w:r>
+        <w:rPr>
+          <w:rFonts w:cstheme="minorHAnsi"/>
+          <w:bCs/>
+          <w:sz w:val="24"/>
+          <w:szCs w:val="24"/>
+          <w:lang w:val="en-US"/>
+        </w:rPr>
+        <w:t xml:space="preserve"> con el </w:t>
+      </w:r>
+      <w:proofErr w:type="spellStart"/>
+      <w:r>
+        <w:rPr>
+          <w:rFonts w:cstheme="minorHAnsi"/>
+          <w:bCs/>
+          <w:sz w:val="24"/>
+          <w:szCs w:val="24"/>
+          <w:lang w:val="en-US"/>
+        </w:rPr>
+        <w:t>nuevo</w:t>
+      </w:r>
+      <w:proofErr w:type="spellEnd"/>
+      <w:r>
+        <w:rPr>
+          <w:rFonts w:cstheme="minorHAnsi"/>
+          <w:bCs/>
+          <w:sz w:val="24"/>
+          <w:szCs w:val="24"/>
+          <w:lang w:val="en-US"/>
+        </w:rPr>
+        <w:t xml:space="preserve"> color  </w:t>
+      </w:r>
+    </w:p>
+    <w:p>
+      <w:pPr>
+        <w:pStyle w:val="ListParagraph"/>
+        <w:numPr>
+          <w:ilvl w:val="0"/>
+          <w:numId w:val="10"/>
+        </w:numPr>
+        <w:rPr>
+          <w:rFonts w:cstheme="minorHAnsi"/>
+          <w:color w:val="000000" w:themeColor="text1"/>
+          <w:sz w:val="24"/>
+          <w:szCs w:val="24"/>
+        </w:rPr>
+      </w:pPr>
+      <w:proofErr w:type="spellStart"/>
+      <w:r>
+        <w:rPr>
+          <w:rFonts w:cstheme="minorHAnsi"/>
+          <w:bCs/>
+          <w:sz w:val="24"/>
+          <w:szCs w:val="24"/>
+          <w:lang w:val="en-US"/>
+        </w:rPr>
+        <w:t>JColorChooser</w:t>
+      </w:r>
+      <w:proofErr w:type="spellEnd"/>
+      <w:r>
+        <w:rPr>
+          <w:rFonts w:cstheme="minorHAnsi"/>
+          <w:bCs/>
+          <w:sz w:val="24"/>
+          <w:szCs w:val="24"/>
+          <w:lang w:val="en-US"/>
+        </w:rPr>
+        <w:t xml:space="preserve"> prove un panel de control </w:t>
+      </w:r>
+      <w:proofErr w:type="spellStart"/>
+      <w:r>
+        <w:rPr>
+          <w:rFonts w:cstheme="minorHAnsi"/>
+          <w:bCs/>
+          <w:sz w:val="24"/>
+          <w:szCs w:val="24"/>
+          <w:lang w:val="en-US"/>
+        </w:rPr>
+        <w:t>diseñado</w:t>
+      </w:r>
+      <w:proofErr w:type="spellEnd"/>
+      <w:r>
+        <w:rPr>
+          <w:rFonts w:cstheme="minorHAnsi"/>
+          <w:bCs/>
+          <w:sz w:val="24"/>
+          <w:szCs w:val="24"/>
+          <w:lang w:val="en-US"/>
+        </w:rPr>
+        <w:t xml:space="preserve"> para </w:t>
+      </w:r>
+      <w:proofErr w:type="spellStart"/>
+      <w:r>
+        <w:rPr>
+          <w:rFonts w:cstheme="minorHAnsi"/>
+          <w:bCs/>
+          <w:sz w:val="24"/>
+          <w:szCs w:val="24"/>
+          <w:lang w:val="en-US"/>
+        </w:rPr>
+        <w:t>permitirle</w:t>
+      </w:r>
+      <w:proofErr w:type="spellEnd"/>
+      <w:r>
+        <w:rPr>
+          <w:rFonts w:cstheme="minorHAnsi"/>
+          <w:bCs/>
+          <w:sz w:val="24"/>
+          <w:szCs w:val="24"/>
+          <w:lang w:val="en-US"/>
+        </w:rPr>
+        <w:t xml:space="preserve"> al </w:t>
+      </w:r>
+      <w:proofErr w:type="spellStart"/>
+      <w:r>
+        <w:rPr>
+          <w:rFonts w:cstheme="minorHAnsi"/>
+          <w:bCs/>
+          <w:sz w:val="24"/>
+          <w:szCs w:val="24"/>
+          <w:lang w:val="en-US"/>
+        </w:rPr>
+        <w:t>usuario</w:t>
+      </w:r>
+      <w:proofErr w:type="spellEnd"/>
+      <w:r>
+        <w:rPr>
+          <w:rFonts w:cstheme="minorHAnsi"/>
+          <w:bCs/>
+          <w:sz w:val="24"/>
+          <w:szCs w:val="24"/>
+          <w:lang w:val="en-US"/>
+        </w:rPr>
+        <w:t xml:space="preserve"> </w:t>
+      </w:r>
+      <w:proofErr w:type="spellStart"/>
+      <w:r>
+        <w:rPr>
+          <w:rFonts w:cstheme="minorHAnsi"/>
+          <w:bCs/>
+          <w:sz w:val="24"/>
+          <w:szCs w:val="24"/>
+          <w:lang w:val="en-US"/>
+        </w:rPr>
+        <w:t>manipular</w:t>
+      </w:r>
+      <w:proofErr w:type="spellEnd"/>
+      <w:r>
+        <w:rPr>
+          <w:rFonts w:cstheme="minorHAnsi"/>
+          <w:bCs/>
+          <w:sz w:val="24"/>
+          <w:szCs w:val="24"/>
+          <w:lang w:val="en-US"/>
+        </w:rPr>
+        <w:t xml:space="preserve"> y </w:t>
+      </w:r>
+      <w:proofErr w:type="spellStart"/>
+      <w:r>
+        <w:rPr>
+          <w:rFonts w:cstheme="minorHAnsi"/>
+          <w:bCs/>
+          <w:sz w:val="24"/>
+          <w:szCs w:val="24"/>
+          <w:lang w:val="en-US"/>
+        </w:rPr>
+        <w:t>seleccionar</w:t>
+      </w:r>
+      <w:proofErr w:type="spellEnd"/>
+      <w:r>
+        <w:rPr>
+          <w:rFonts w:cstheme="minorHAnsi"/>
+          <w:bCs/>
+          <w:sz w:val="24"/>
+          <w:szCs w:val="24"/>
+          <w:lang w:val="en-US"/>
+        </w:rPr>
+        <w:t xml:space="preserve"> un color. </w:t>
+      </w:r>
+    </w:p>
+    <w:p>
+      <w:pPr>
+        <w:pStyle w:val="ListParagraph"/>
+        <w:ind w:left="1260"/>
+        <w:rPr>
+          <w:rFonts w:cstheme="minorHAnsi"/>
+          <w:bCs/>
+          <w:sz w:val="24"/>
+          <w:szCs w:val="24"/>
+          <w:lang w:val="en-US"/>
+        </w:rPr>
+      </w:pPr>
+      <w:r>
+        <w:rPr>
+          <w:rFonts w:cstheme="minorHAnsi"/>
+          <w:bCs/>
+          <w:sz w:val="24"/>
+          <w:szCs w:val="24"/>
+          <w:lang w:val="en-US"/>
+        </w:rPr>
+        <w:t xml:space="preserve">El </w:t>
+      </w:r>
+      <w:proofErr w:type="spellStart"/>
+      <w:r>
+        <w:rPr>
+          <w:rFonts w:cstheme="minorHAnsi"/>
+          <w:bCs/>
+          <w:sz w:val="24"/>
+          <w:szCs w:val="24"/>
+          <w:lang w:val="en-US"/>
+        </w:rPr>
+        <w:t>metodo</w:t>
+      </w:r>
+      <w:proofErr w:type="spellEnd"/>
+      <w:r>
+        <w:rPr>
+          <w:rFonts w:cstheme="minorHAnsi"/>
+          <w:bCs/>
+          <w:sz w:val="24"/>
+          <w:szCs w:val="24"/>
+          <w:lang w:val="en-US"/>
+        </w:rPr>
+        <w:t xml:space="preserve"> </w:t>
+      </w:r>
+      <w:proofErr w:type="spellStart"/>
+      <w:r>
+        <w:rPr>
+          <w:rFonts w:cstheme="minorHAnsi"/>
+          <w:bCs/>
+          <w:sz w:val="24"/>
+          <w:szCs w:val="24"/>
+          <w:lang w:val="en-US"/>
+        </w:rPr>
+        <w:t>estatico</w:t>
+      </w:r>
+      <w:proofErr w:type="spellEnd"/>
+      <w:r>
+        <w:rPr>
+          <w:rFonts w:cstheme="minorHAnsi"/>
+          <w:bCs/>
+          <w:sz w:val="24"/>
+          <w:szCs w:val="24"/>
+          <w:lang w:val="en-US"/>
+        </w:rPr>
+        <w:t xml:space="preserve"> </w:t>
+      </w:r>
+      <w:proofErr w:type="spellStart"/>
+      <w:r>
+        <w:rPr>
+          <w:rFonts w:cstheme="minorHAnsi"/>
+          <w:bCs/>
+          <w:sz w:val="24"/>
+          <w:szCs w:val="24"/>
+          <w:lang w:val="en-US"/>
+        </w:rPr>
+        <w:t>showDialog</w:t>
+      </w:r>
+      <w:proofErr w:type="spellEnd"/>
+      <w:r>
+        <w:rPr>
+          <w:rFonts w:cstheme="minorHAnsi"/>
+          <w:bCs/>
+          <w:sz w:val="24"/>
+          <w:szCs w:val="24"/>
+          <w:lang w:val="en-US"/>
+        </w:rPr>
+        <w:t xml:space="preserve"> </w:t>
+      </w:r>
+      <w:proofErr w:type="spellStart"/>
+      <w:r>
+        <w:rPr>
+          <w:rFonts w:cstheme="minorHAnsi"/>
+          <w:bCs/>
+          <w:sz w:val="24"/>
+          <w:szCs w:val="24"/>
+          <w:lang w:val="en-US"/>
+        </w:rPr>
+        <w:t>muestra</w:t>
+      </w:r>
+      <w:proofErr w:type="spellEnd"/>
+      <w:r>
+        <w:rPr>
+          <w:rFonts w:cstheme="minorHAnsi"/>
+          <w:bCs/>
+          <w:sz w:val="24"/>
+          <w:szCs w:val="24"/>
+          <w:lang w:val="en-US"/>
+        </w:rPr>
+        <w:t xml:space="preserve"> </w:t>
+      </w:r>
+      <w:proofErr w:type="spellStart"/>
+      <w:r>
+        <w:rPr>
+          <w:rFonts w:cstheme="minorHAnsi"/>
+          <w:bCs/>
+          <w:sz w:val="24"/>
+          <w:szCs w:val="24"/>
+          <w:lang w:val="en-US"/>
+        </w:rPr>
+        <w:t>una</w:t>
+      </w:r>
+      <w:proofErr w:type="spellEnd"/>
+      <w:r>
+        <w:rPr>
+          <w:rFonts w:cstheme="minorHAnsi"/>
+          <w:bCs/>
+          <w:sz w:val="24"/>
+          <w:szCs w:val="24"/>
+          <w:lang w:val="en-US"/>
+        </w:rPr>
+        <w:t xml:space="preserve"> </w:t>
+      </w:r>
+      <w:proofErr w:type="spellStart"/>
+      <w:r>
+        <w:rPr>
+          <w:rFonts w:cstheme="minorHAnsi"/>
+          <w:bCs/>
+          <w:sz w:val="24"/>
+          <w:szCs w:val="24"/>
+          <w:lang w:val="en-US"/>
+        </w:rPr>
+        <w:t>ventana</w:t>
+      </w:r>
+      <w:proofErr w:type="spellEnd"/>
+      <w:r>
+        <w:rPr>
+          <w:rFonts w:cstheme="minorHAnsi"/>
+          <w:bCs/>
+          <w:sz w:val="24"/>
+          <w:szCs w:val="24"/>
+          <w:lang w:val="en-US"/>
+        </w:rPr>
+        <w:t xml:space="preserve"> </w:t>
+      </w:r>
+      <w:proofErr w:type="spellStart"/>
+      <w:r>
+        <w:rPr>
+          <w:rFonts w:cstheme="minorHAnsi"/>
+          <w:bCs/>
+          <w:sz w:val="24"/>
+          <w:szCs w:val="24"/>
+          <w:lang w:val="en-US"/>
+        </w:rPr>
+        <w:t>en</w:t>
+      </w:r>
+      <w:proofErr w:type="spellEnd"/>
+      <w:r>
+        <w:rPr>
+          <w:rFonts w:cstheme="minorHAnsi"/>
+          <w:bCs/>
+          <w:sz w:val="24"/>
+          <w:szCs w:val="24"/>
+          <w:lang w:val="en-US"/>
+        </w:rPr>
+        <w:t xml:space="preserve"> </w:t>
+      </w:r>
+      <w:proofErr w:type="spellStart"/>
+      <w:r>
+        <w:rPr>
+          <w:rFonts w:cstheme="minorHAnsi"/>
+          <w:bCs/>
+          <w:sz w:val="24"/>
+          <w:szCs w:val="24"/>
+          <w:lang w:val="en-US"/>
+        </w:rPr>
+        <w:t>donde</w:t>
+      </w:r>
+      <w:proofErr w:type="spellEnd"/>
+      <w:r>
+        <w:rPr>
+          <w:rFonts w:cstheme="minorHAnsi"/>
+          <w:bCs/>
+          <w:sz w:val="24"/>
+          <w:szCs w:val="24"/>
+          <w:lang w:val="en-US"/>
+        </w:rPr>
+        <w:t xml:space="preserve"> el </w:t>
+      </w:r>
+      <w:proofErr w:type="spellStart"/>
+      <w:r>
+        <w:rPr>
+          <w:rFonts w:cstheme="minorHAnsi"/>
+          <w:bCs/>
+          <w:sz w:val="24"/>
+          <w:szCs w:val="24"/>
+          <w:lang w:val="en-US"/>
+        </w:rPr>
+        <w:t>usuario</w:t>
+      </w:r>
+      <w:proofErr w:type="spellEnd"/>
+      <w:r>
+        <w:rPr>
+          <w:rFonts w:cstheme="minorHAnsi"/>
+          <w:bCs/>
+          <w:sz w:val="24"/>
+          <w:szCs w:val="24"/>
+          <w:lang w:val="en-US"/>
+        </w:rPr>
+        <w:t xml:space="preserve"> </w:t>
+      </w:r>
+      <w:proofErr w:type="spellStart"/>
+      <w:r>
+        <w:rPr>
+          <w:rFonts w:cstheme="minorHAnsi"/>
+          <w:bCs/>
+          <w:sz w:val="24"/>
+          <w:szCs w:val="24"/>
+          <w:lang w:val="en-US"/>
+        </w:rPr>
+        <w:t>seleccionara</w:t>
+      </w:r>
+      <w:proofErr w:type="spellEnd"/>
+      <w:r>
+        <w:rPr>
+          <w:rFonts w:cstheme="minorHAnsi"/>
+          <w:bCs/>
+          <w:sz w:val="24"/>
+          <w:szCs w:val="24"/>
+          <w:lang w:val="en-US"/>
+        </w:rPr>
+        <w:t xml:space="preserve"> el color, </w:t>
+      </w:r>
+      <w:proofErr w:type="spellStart"/>
+      <w:r>
+        <w:rPr>
+          <w:rFonts w:cstheme="minorHAnsi"/>
+          <w:bCs/>
+          <w:sz w:val="24"/>
+          <w:szCs w:val="24"/>
+          <w:lang w:val="en-US"/>
+        </w:rPr>
+        <w:t>esta</w:t>
+      </w:r>
+      <w:proofErr w:type="spellEnd"/>
+      <w:r>
+        <w:rPr>
+          <w:rFonts w:cstheme="minorHAnsi"/>
+          <w:bCs/>
+          <w:sz w:val="24"/>
+          <w:szCs w:val="24"/>
+          <w:lang w:val="en-US"/>
+        </w:rPr>
+        <w:t xml:space="preserve"> </w:t>
+      </w:r>
+      <w:proofErr w:type="spellStart"/>
+      <w:r>
+        <w:rPr>
+          <w:rFonts w:cstheme="minorHAnsi"/>
+          <w:bCs/>
+          <w:sz w:val="24"/>
+          <w:szCs w:val="24"/>
+          <w:lang w:val="en-US"/>
+        </w:rPr>
+        <w:t>desaparecera</w:t>
+      </w:r>
+      <w:proofErr w:type="spellEnd"/>
+      <w:r>
+        <w:rPr>
+          <w:rFonts w:cstheme="minorHAnsi"/>
+          <w:bCs/>
+          <w:sz w:val="24"/>
+          <w:szCs w:val="24"/>
+          <w:lang w:val="en-US"/>
+        </w:rPr>
+        <w:t xml:space="preserve"> </w:t>
+      </w:r>
+      <w:proofErr w:type="spellStart"/>
+      <w:r>
+        <w:rPr>
+          <w:rFonts w:cstheme="minorHAnsi"/>
+          <w:bCs/>
+          <w:sz w:val="24"/>
+          <w:szCs w:val="24"/>
+          <w:lang w:val="en-US"/>
+        </w:rPr>
+        <w:t>cuando</w:t>
+      </w:r>
+      <w:proofErr w:type="spellEnd"/>
+      <w:r>
+        <w:rPr>
+          <w:rFonts w:cstheme="minorHAnsi"/>
+          <w:bCs/>
+          <w:sz w:val="24"/>
+          <w:szCs w:val="24"/>
+          <w:lang w:val="en-US"/>
+        </w:rPr>
+        <w:t xml:space="preserve"> el </w:t>
+      </w:r>
+      <w:proofErr w:type="spellStart"/>
+      <w:r>
+        <w:rPr>
+          <w:rFonts w:cstheme="minorHAnsi"/>
+          <w:bCs/>
+          <w:sz w:val="24"/>
+          <w:szCs w:val="24"/>
+          <w:lang w:val="en-US"/>
+        </w:rPr>
+        <w:t>usuario</w:t>
+      </w:r>
+      <w:proofErr w:type="spellEnd"/>
+      <w:r>
+        <w:rPr>
+          <w:rFonts w:cstheme="minorHAnsi"/>
+          <w:bCs/>
+          <w:sz w:val="24"/>
+          <w:szCs w:val="24"/>
+          <w:lang w:val="en-US"/>
+        </w:rPr>
+        <w:t xml:space="preserve"> </w:t>
+      </w:r>
+      <w:proofErr w:type="spellStart"/>
+      <w:r>
+        <w:rPr>
+          <w:rFonts w:cstheme="minorHAnsi"/>
+          <w:bCs/>
+          <w:sz w:val="24"/>
+          <w:szCs w:val="24"/>
+          <w:lang w:val="en-US"/>
+        </w:rPr>
+        <w:t>presione</w:t>
+      </w:r>
+      <w:proofErr w:type="spellEnd"/>
+      <w:r>
+        <w:rPr>
+          <w:rFonts w:cstheme="minorHAnsi"/>
+          <w:bCs/>
+          <w:sz w:val="24"/>
+          <w:szCs w:val="24"/>
+          <w:lang w:val="en-US"/>
+        </w:rPr>
+        <w:t xml:space="preserve"> OK, </w:t>
+      </w:r>
+      <w:proofErr w:type="spellStart"/>
+      <w:r>
+        <w:rPr>
+          <w:rFonts w:cstheme="minorHAnsi"/>
+          <w:bCs/>
+          <w:sz w:val="24"/>
+          <w:szCs w:val="24"/>
+          <w:lang w:val="en-US"/>
+        </w:rPr>
+        <w:t>en</w:t>
+      </w:r>
+      <w:proofErr w:type="spellEnd"/>
+      <w:r>
+        <w:rPr>
+          <w:rFonts w:cstheme="minorHAnsi"/>
+          <w:bCs/>
+          <w:sz w:val="24"/>
+          <w:szCs w:val="24"/>
+          <w:lang w:val="en-US"/>
+        </w:rPr>
+        <w:t xml:space="preserve"> </w:t>
+      </w:r>
+      <w:proofErr w:type="spellStart"/>
+      <w:r>
+        <w:rPr>
+          <w:rFonts w:cstheme="minorHAnsi"/>
+          <w:bCs/>
+          <w:sz w:val="24"/>
+          <w:szCs w:val="24"/>
+          <w:lang w:val="en-US"/>
+        </w:rPr>
+        <w:t>este</w:t>
+      </w:r>
+      <w:proofErr w:type="spellEnd"/>
+      <w:r>
+        <w:rPr>
+          <w:rFonts w:cstheme="minorHAnsi"/>
+          <w:bCs/>
+          <w:sz w:val="24"/>
+          <w:szCs w:val="24"/>
+          <w:lang w:val="en-US"/>
+        </w:rPr>
+        <w:t xml:space="preserve"> </w:t>
+      </w:r>
+      <w:proofErr w:type="spellStart"/>
+      <w:r>
+        <w:rPr>
+          <w:rFonts w:cstheme="minorHAnsi"/>
+          <w:bCs/>
+          <w:sz w:val="24"/>
+          <w:szCs w:val="24"/>
+          <w:lang w:val="en-US"/>
+        </w:rPr>
+        <w:t>caso</w:t>
+      </w:r>
+      <w:proofErr w:type="spellEnd"/>
+      <w:r>
+        <w:rPr>
+          <w:rFonts w:cstheme="minorHAnsi"/>
+          <w:bCs/>
+          <w:sz w:val="24"/>
+          <w:szCs w:val="24"/>
+          <w:lang w:val="en-US"/>
+        </w:rPr>
+        <w:t xml:space="preserve"> </w:t>
+      </w:r>
+      <w:proofErr w:type="spellStart"/>
+      <w:r>
+        <w:rPr>
+          <w:rFonts w:cstheme="minorHAnsi"/>
+          <w:bCs/>
+          <w:sz w:val="24"/>
+          <w:szCs w:val="24"/>
+          <w:lang w:val="en-US"/>
+        </w:rPr>
+        <w:t>retorna</w:t>
+      </w:r>
+      <w:proofErr w:type="spellEnd"/>
+      <w:r>
+        <w:rPr>
+          <w:rFonts w:cstheme="minorHAnsi"/>
+          <w:bCs/>
+          <w:sz w:val="24"/>
+          <w:szCs w:val="24"/>
+          <w:lang w:val="en-US"/>
+        </w:rPr>
+        <w:t xml:space="preserve"> el color </w:t>
+      </w:r>
+      <w:proofErr w:type="spellStart"/>
+      <w:r>
+        <w:rPr>
+          <w:rFonts w:cstheme="minorHAnsi"/>
+          <w:bCs/>
+          <w:sz w:val="24"/>
+          <w:szCs w:val="24"/>
+          <w:lang w:val="en-US"/>
+        </w:rPr>
+        <w:t>seleccionado</w:t>
+      </w:r>
+      <w:proofErr w:type="spellEnd"/>
+      <w:r>
+        <w:rPr>
+          <w:rFonts w:cstheme="minorHAnsi"/>
+          <w:bCs/>
+          <w:sz w:val="24"/>
+          <w:szCs w:val="24"/>
+          <w:lang w:val="en-US"/>
+        </w:rPr>
+        <w:t xml:space="preserve">, o </w:t>
+      </w:r>
+      <w:proofErr w:type="spellStart"/>
+      <w:r>
+        <w:rPr>
+          <w:rFonts w:cstheme="minorHAnsi"/>
+          <w:bCs/>
+          <w:sz w:val="24"/>
+          <w:szCs w:val="24"/>
+          <w:lang w:val="en-US"/>
+        </w:rPr>
+        <w:t>cuando</w:t>
+      </w:r>
+      <w:proofErr w:type="spellEnd"/>
+      <w:r>
+        <w:rPr>
+          <w:rFonts w:cstheme="minorHAnsi"/>
+          <w:bCs/>
+          <w:sz w:val="24"/>
+          <w:szCs w:val="24"/>
+          <w:lang w:val="en-US"/>
+        </w:rPr>
+        <w:t xml:space="preserve"> el </w:t>
+      </w:r>
+      <w:proofErr w:type="spellStart"/>
+      <w:r>
+        <w:rPr>
+          <w:rFonts w:cstheme="minorHAnsi"/>
+          <w:bCs/>
+          <w:sz w:val="24"/>
+          <w:szCs w:val="24"/>
+          <w:lang w:val="en-US"/>
+        </w:rPr>
+        <w:t>usuario</w:t>
+      </w:r>
+      <w:proofErr w:type="spellEnd"/>
+      <w:r>
+        <w:rPr>
+          <w:rFonts w:cstheme="minorHAnsi"/>
+          <w:bCs/>
+          <w:sz w:val="24"/>
+          <w:szCs w:val="24"/>
+          <w:lang w:val="en-US"/>
+        </w:rPr>
+        <w:t xml:space="preserve"> </w:t>
+      </w:r>
+      <w:proofErr w:type="spellStart"/>
+      <w:r>
+        <w:rPr>
+          <w:rFonts w:cstheme="minorHAnsi"/>
+          <w:bCs/>
+          <w:sz w:val="24"/>
+          <w:szCs w:val="24"/>
+          <w:lang w:val="en-US"/>
+        </w:rPr>
+        <w:t>presione</w:t>
+      </w:r>
+      <w:proofErr w:type="spellEnd"/>
+      <w:r>
+        <w:rPr>
+          <w:rFonts w:cstheme="minorHAnsi"/>
+          <w:bCs/>
+          <w:sz w:val="24"/>
+          <w:szCs w:val="24"/>
+          <w:lang w:val="en-US"/>
+        </w:rPr>
+        <w:t xml:space="preserve"> Cancel, </w:t>
+      </w:r>
+      <w:proofErr w:type="spellStart"/>
+      <w:r>
+        <w:rPr>
+          <w:rFonts w:cstheme="minorHAnsi"/>
+          <w:bCs/>
+          <w:sz w:val="24"/>
+          <w:szCs w:val="24"/>
+          <w:lang w:val="en-US"/>
+        </w:rPr>
+        <w:t>en</w:t>
+      </w:r>
+      <w:proofErr w:type="spellEnd"/>
+      <w:r>
+        <w:rPr>
+          <w:rFonts w:cstheme="minorHAnsi"/>
+          <w:bCs/>
+          <w:sz w:val="24"/>
+          <w:szCs w:val="24"/>
+          <w:lang w:val="en-US"/>
+        </w:rPr>
+        <w:t xml:space="preserve"> </w:t>
+      </w:r>
+      <w:proofErr w:type="spellStart"/>
+      <w:r>
+        <w:rPr>
+          <w:rFonts w:cstheme="minorHAnsi"/>
+          <w:bCs/>
+          <w:sz w:val="24"/>
+          <w:szCs w:val="24"/>
+          <w:lang w:val="en-US"/>
+        </w:rPr>
+        <w:t>este</w:t>
+      </w:r>
+      <w:proofErr w:type="spellEnd"/>
+      <w:r>
+        <w:rPr>
+          <w:rFonts w:cstheme="minorHAnsi"/>
+          <w:bCs/>
+          <w:sz w:val="24"/>
+          <w:szCs w:val="24"/>
+          <w:lang w:val="en-US"/>
+        </w:rPr>
+        <w:t xml:space="preserve"> </w:t>
+      </w:r>
+      <w:proofErr w:type="spellStart"/>
+      <w:r>
+        <w:rPr>
+          <w:rFonts w:cstheme="minorHAnsi"/>
+          <w:bCs/>
+          <w:sz w:val="24"/>
+          <w:szCs w:val="24"/>
+          <w:lang w:val="en-US"/>
+        </w:rPr>
+        <w:t>caso</w:t>
+      </w:r>
+      <w:proofErr w:type="spellEnd"/>
+      <w:r>
+        <w:rPr>
+          <w:rFonts w:cstheme="minorHAnsi"/>
+          <w:bCs/>
+          <w:sz w:val="24"/>
+          <w:szCs w:val="24"/>
+          <w:lang w:val="en-US"/>
+        </w:rPr>
+        <w:t xml:space="preserve"> no </w:t>
+      </w:r>
+      <w:proofErr w:type="spellStart"/>
+      <w:r>
+        <w:rPr>
+          <w:rFonts w:cstheme="minorHAnsi"/>
+          <w:bCs/>
+          <w:sz w:val="24"/>
+          <w:szCs w:val="24"/>
+          <w:lang w:val="en-US"/>
+        </w:rPr>
+        <w:t>retorna</w:t>
+      </w:r>
+      <w:proofErr w:type="spellEnd"/>
+      <w:r>
+        <w:rPr>
+          <w:rFonts w:cstheme="minorHAnsi"/>
+          <w:bCs/>
+          <w:sz w:val="24"/>
+          <w:szCs w:val="24"/>
+          <w:lang w:val="en-US"/>
+        </w:rPr>
+        <w:t xml:space="preserve"> nada.</w:t>
+      </w:r>
+    </w:p>
+    <w:p>
+      <w:pPr>
+        <w:pStyle w:val="ListParagraph"/>
+        <w:numPr>
+          <w:ilvl w:val="0"/>
+          <w:numId w:val="10"/>
+        </w:numPr>
+        <w:rPr>
+          <w:rFonts w:cstheme="minorHAnsi"/>
+          <w:color w:val="000000" w:themeColor="text1"/>
+          <w:sz w:val="24"/>
+          <w:szCs w:val="24"/>
+        </w:rPr>
+      </w:pPr>
+      <w:r>
+        <w:rPr>
+          <w:rFonts w:cstheme="minorHAnsi"/>
+          <w:color w:val="000000" w:themeColor="text1"/>
+          <w:sz w:val="24"/>
+          <w:szCs w:val="24"/>
+        </w:rPr>
+        <w:t>.</w:t>
+      </w:r>
+    </w:p>
+    <w:p>
+      <w:pPr>
+        <w:pStyle w:val="ListParagraph"/>
+        <w:ind w:left="1260"/>
+        <w:rPr>
+          <w:rFonts w:cstheme="minorHAnsi"/>
+          <w:color w:val="000000" w:themeColor="text1"/>
+          <w:sz w:val="24"/>
+          <w:szCs w:val="24"/>
+        </w:rPr>
+      </w:pPr>
+      <w:r>
+        <w:rPr>
+          <w:rFonts w:cstheme="minorHAnsi"/>
+          <w:noProof/>
+          <w:color w:val="000000" w:themeColor="text1"/>
+          <w:sz w:val="24"/>
+          <w:szCs w:val="24"/>
+          <w:lang w:val="en-US"/>
+        </w:rPr>
+        <w:drawing>
+          <wp:inline distT="0" distB="0" distL="0" distR="0" wp14:anchorId="45640412" wp14:editId="703738C7">
+            <wp:extent cx="3162300" cy="2442118"/>
+            <wp:effectExtent l="0" t="0" r="0" b="0"/>
+            <wp:docPr id="9" name="Picture 9"/>
+            <wp:cNvGraphicFramePr>
+              <a:graphicFrameLocks xmlns:a="http://schemas.openxmlformats.org/drawingml/2006/main" noChangeAspect="1"/>
+            </wp:cNvGraphicFramePr>
+            <a:graphic xmlns:a="http://schemas.openxmlformats.org/drawingml/2006/main">
+              <a:graphicData uri="http://schemas.openxmlformats.org/drawingml/2006/picture">
+                <pic:pic xmlns:pic="http://schemas.openxmlformats.org/drawingml/2006/picture">
+                  <pic:nvPicPr>
+                    <pic:cNvPr id="9" name="8E49A1E.tmp"/>
+                    <pic:cNvPicPr/>
+                  </pic:nvPicPr>
+                  <pic:blipFill>
+                    <a:blip r:embed="rId13">
+                      <a:extLst>
+                        <a:ext uri="{28A0092B-C50C-407E-A947-70E740481C1C}">
+                          <a14:useLocalDpi xmlns:a14="http://schemas.microsoft.com/office/drawing/2010/main" val="0"/>
+                        </a:ext>
+                      </a:extLst>
+                    </a:blip>
+                    <a:stretch>
+                      <a:fillRect/>
+                    </a:stretch>
+                  </pic:blipFill>
+                  <pic:spPr>
+                    <a:xfrm>
+                      <a:off x="0" y="0"/>
+                      <a:ext cx="3192354" cy="2465327"/>
+                    </a:xfrm>
+                    <a:prstGeom prst="rect">
+                      <a:avLst/>
+                    </a:prstGeom>
+                  </pic:spPr>
+                </pic:pic>
+              </a:graphicData>
+            </a:graphic>
+          </wp:inline>
+        </w:drawing>
+      </w:r>
+      <w:r>
+        <w:rPr>
+          <w:rFonts w:cstheme="minorHAnsi"/>
+          <w:noProof/>
+          <w:color w:val="000000" w:themeColor="text1"/>
+          <w:sz w:val="24"/>
+          <w:szCs w:val="24"/>
+          <w:lang w:val="en-US"/>
+        </w:rPr>
+        <w:drawing>
+          <wp:inline distT="0" distB="0" distL="0" distR="0" wp14:anchorId="47EB7CD4" wp14:editId="26B26A2C">
+            <wp:extent cx="4543425" cy="2539173"/>
+            <wp:effectExtent l="0" t="0" r="0" b="0"/>
+            <wp:docPr id="10" name="Picture 10"/>
+            <wp:cNvGraphicFramePr>
+              <a:graphicFrameLocks xmlns:a="http://schemas.openxmlformats.org/drawingml/2006/main" noChangeAspect="1"/>
+            </wp:cNvGraphicFramePr>
+            <a:graphic xmlns:a="http://schemas.openxmlformats.org/drawingml/2006/main">
+              <a:graphicData uri="http://schemas.openxmlformats.org/drawingml/2006/picture">
+                <pic:pic xmlns:pic="http://schemas.openxmlformats.org/drawingml/2006/picture">
+                  <pic:nvPicPr>
+                    <pic:cNvPr id="10" name="8E458B.tmp"/>
+                    <pic:cNvPicPr/>
+                  </pic:nvPicPr>
+                  <pic:blipFill>
+                    <a:blip r:embed="rId14">
+                      <a:extLst>
+                        <a:ext uri="{28A0092B-C50C-407E-A947-70E740481C1C}">
+                          <a14:useLocalDpi xmlns:a14="http://schemas.microsoft.com/office/drawing/2010/main" val="0"/>
+                        </a:ext>
+                      </a:extLst>
+                    </a:blip>
+                    <a:stretch>
+                      <a:fillRect/>
+                    </a:stretch>
+                  </pic:blipFill>
+                  <pic:spPr>
+                    <a:xfrm>
+                      <a:off x="0" y="0"/>
+                      <a:ext cx="4599772" cy="2570663"/>
+                    </a:xfrm>
+                    <a:prstGeom prst="rect">
+                      <a:avLst/>
+                    </a:prstGeom>
+                  </pic:spPr>
+                </pic:pic>
+              </a:graphicData>
+            </a:graphic>
+          </wp:inline>
+        </w:drawing>
+      </w:r>
+    </w:p>
+    <w:p>
+      <w:pPr>
+        <w:pStyle w:val="ListParagraph"/>
+        <w:ind w:left="1260"/>
+        <w:rPr>
+          <w:rFonts w:cstheme="minorHAnsi"/>
+          <w:color w:val="000000" w:themeColor="text1"/>
+          <w:sz w:val="24"/>
+          <w:szCs w:val="24"/>
+        </w:rPr>
+      </w:pPr>
+      <w:r>
+        <w:rPr>
+          <w:rFonts w:cstheme="minorHAnsi"/>
+          <w:noProof/>
+          <w:color w:val="000000" w:themeColor="text1"/>
+          <w:sz w:val="24"/>
+          <w:szCs w:val="24"/>
+          <w:lang w:val="en-US"/>
+        </w:rPr>
+        <w:lastRenderedPageBreak/>
+        <w:drawing>
+          <wp:inline distT="0" distB="0" distL="0" distR="0" wp14:anchorId="0AB55C6D" wp14:editId="585D07BC">
+            <wp:extent cx="4518863" cy="2791460"/>
+            <wp:effectExtent l="0" t="0" r="0" b="8890"/>
+            <wp:docPr id="14" name="Picture 14"/>
+            <wp:cNvGraphicFramePr>
+              <a:graphicFrameLocks xmlns:a="http://schemas.openxmlformats.org/drawingml/2006/main" noChangeAspect="1"/>
+            </wp:cNvGraphicFramePr>
+            <a:graphic xmlns:a="http://schemas.openxmlformats.org/drawingml/2006/main">
+              <a:graphicData uri="http://schemas.openxmlformats.org/drawingml/2006/picture">
+                <pic:pic xmlns:pic="http://schemas.openxmlformats.org/drawingml/2006/picture">
+                  <pic:nvPicPr>
+                    <pic:cNvPr id="14" name="8E43FA5.tmp"/>
+                    <pic:cNvPicPr/>
+                  </pic:nvPicPr>
+                  <pic:blipFill>
+                    <a:blip r:embed="rId15">
+                      <a:extLst>
+                        <a:ext uri="{28A0092B-C50C-407E-A947-70E740481C1C}">
+                          <a14:useLocalDpi xmlns:a14="http://schemas.microsoft.com/office/drawing/2010/main" val="0"/>
+                        </a:ext>
+                      </a:extLst>
+                    </a:blip>
+                    <a:stretch>
+                      <a:fillRect/>
+                    </a:stretch>
+                  </pic:blipFill>
+                  <pic:spPr>
+                    <a:xfrm>
+                      <a:off x="0" y="0"/>
+                      <a:ext cx="4537146" cy="2802754"/>
+                    </a:xfrm>
+                    <a:prstGeom prst="rect">
+                      <a:avLst/>
+                    </a:prstGeom>
+                  </pic:spPr>
+                </pic:pic>
+              </a:graphicData>
+            </a:graphic>
+          </wp:inline>
+        </w:drawing>
+      </w:r>
+    </w:p>
+    <w:p>
+      <w:pPr>
+        <w:pStyle w:val="ListParagraph"/>
+        <w:ind w:left="1260"/>
+        <w:rPr>
+          <w:rFonts w:cstheme="minorHAnsi"/>
+          <w:color w:val="000000" w:themeColor="text1"/>
+          <w:sz w:val="24"/>
+          <w:szCs w:val="24"/>
+        </w:rPr>
+      </w:pPr>
+      <w:r>
+        <w:rPr>
+          <w:rFonts w:cstheme="minorHAnsi"/>
+          <w:noProof/>
+          <w:color w:val="000000" w:themeColor="text1"/>
+          <w:sz w:val="24"/>
+          <w:szCs w:val="24"/>
+          <w:lang w:val="en-US"/>
+        </w:rPr>
+        <w:drawing>
+          <wp:inline distT="0" distB="0" distL="0" distR="0" wp14:anchorId="201BD730" wp14:editId="75883BED">
+            <wp:extent cx="4554011" cy="2559685"/>
+            <wp:effectExtent l="0" t="0" r="0" b="0"/>
+            <wp:docPr id="12" name="Picture 12"/>
+            <wp:cNvGraphicFramePr>
+              <a:graphicFrameLocks xmlns:a="http://schemas.openxmlformats.org/drawingml/2006/main" noChangeAspect="1"/>
+            </wp:cNvGraphicFramePr>
+            <a:graphic xmlns:a="http://schemas.openxmlformats.org/drawingml/2006/main">
+              <a:graphicData uri="http://schemas.openxmlformats.org/drawingml/2006/picture">
+                <pic:pic xmlns:pic="http://schemas.openxmlformats.org/drawingml/2006/picture">
+                  <pic:nvPicPr>
+                    <pic:cNvPr id="12" name="8E4A363.tmp"/>
+                    <pic:cNvPicPr/>
+                  </pic:nvPicPr>
+                  <pic:blipFill>
+                    <a:blip r:embed="rId16">
+                      <a:extLst>
+                        <a:ext uri="{28A0092B-C50C-407E-A947-70E740481C1C}">
+                          <a14:useLocalDpi xmlns:a14="http://schemas.microsoft.com/office/drawing/2010/main" val="0"/>
+                        </a:ext>
+                      </a:extLst>
+                    </a:blip>
+                    <a:stretch>
+                      <a:fillRect/>
+                    </a:stretch>
+                  </pic:blipFill>
+                  <pic:spPr>
+                    <a:xfrm>
+                      <a:off x="0" y="0"/>
+                      <a:ext cx="4563480" cy="2565007"/>
+                    </a:xfrm>
+                    <a:prstGeom prst="rect">
+                      <a:avLst/>
+                    </a:prstGeom>
+                  </pic:spPr>
+                </pic:pic>
+              </a:graphicData>
+            </a:graphic>
+          </wp:inline>
+        </w:drawing>
+      </w:r>
+      <w:bookmarkStart w:id="0" w:name="_GoBack"/>
+      <w:bookmarkEnd w:id="0"/>
     </w:p>
     <w:sectPr>
       <w:pgSz w:w="12240" w:h="15840"/>
@@ -1831,6 +3447,97 @@
     </w:lvl>
   </w:abstractNum>
   <w:abstractNum w:abstractNumId="5" w15:restartNumberingAfterBreak="0">
+    <w:nsid w:val="650115EB"/>
+    <w:multiLevelType w:val="hybridMultilevel"/>
+    <w:tmpl w:val="5A22307C"/>
+    <w:lvl w:ilvl="0" w:tplc="4470CDE4">
+      <w:start w:val="1"/>
+      <w:numFmt w:val="decimal"/>
+      <w:lvlText w:val="%1."/>
+      <w:lvlJc w:val="left"/>
+      <w:pPr>
+        <w:ind w:left="1260" w:hanging="360"/>
+      </w:pPr>
+      <w:rPr>
+        <w:rFonts w:hint="default"/>
+        <w:b/>
+        <w:color w:val="auto"/>
+      </w:rPr>
+    </w:lvl>
+    <w:lvl w:ilvl="1" w:tplc="04090019" w:tentative="1">
+      <w:start w:val="1"/>
+      <w:numFmt w:val="lowerLetter"/>
+      <w:lvlText w:val="%2."/>
+      <w:lvlJc w:val="left"/>
+      <w:pPr>
+        <w:ind w:left="1980" w:hanging="360"/>
+      </w:pPr>
+    </w:lvl>
+    <w:lvl w:ilvl="2" w:tplc="0409001B" w:tentative="1">
+      <w:start w:val="1"/>
+      <w:numFmt w:val="lowerRoman"/>
+      <w:lvlText w:val="%3."/>
+      <w:lvlJc w:val="right"/>
+      <w:pPr>
+        <w:ind w:left="2700" w:hanging="180"/>
+      </w:pPr>
+    </w:lvl>
+    <w:lvl w:ilvl="3" w:tplc="0409000F" w:tentative="1">
+      <w:start w:val="1"/>
+      <w:numFmt w:val="decimal"/>
+      <w:lvlText w:val="%4."/>
+      <w:lvlJc w:val="left"/>
+      <w:pPr>
+        <w:ind w:left="3420" w:hanging="360"/>
+      </w:pPr>
+    </w:lvl>
+    <w:lvl w:ilvl="4" w:tplc="04090019" w:tentative="1">
+      <w:start w:val="1"/>
+      <w:numFmt w:val="lowerLetter"/>
+      <w:lvlText w:val="%5."/>
+      <w:lvlJc w:val="left"/>
+      <w:pPr>
+        <w:ind w:left="4140" w:hanging="360"/>
+      </w:pPr>
+    </w:lvl>
+    <w:lvl w:ilvl="5" w:tplc="0409001B" w:tentative="1">
+      <w:start w:val="1"/>
+      <w:numFmt w:val="lowerRoman"/>
+      <w:lvlText w:val="%6."/>
+      <w:lvlJc w:val="right"/>
+      <w:pPr>
+        <w:ind w:left="4860" w:hanging="180"/>
+      </w:pPr>
+    </w:lvl>
+    <w:lvl w:ilvl="6" w:tplc="0409000F" w:tentative="1">
+      <w:start w:val="1"/>
+      <w:numFmt w:val="decimal"/>
+      <w:lvlText w:val="%7."/>
+      <w:lvlJc w:val="left"/>
+      <w:pPr>
+        <w:ind w:left="5580" w:hanging="360"/>
+      </w:pPr>
+    </w:lvl>
+    <w:lvl w:ilvl="7" w:tplc="04090019" w:tentative="1">
+      <w:start w:val="1"/>
+      <w:numFmt w:val="lowerLetter"/>
+      <w:lvlText w:val="%8."/>
+      <w:lvlJc w:val="left"/>
+      <w:pPr>
+        <w:ind w:left="6300" w:hanging="360"/>
+      </w:pPr>
+    </w:lvl>
+    <w:lvl w:ilvl="8" w:tplc="0409001B" w:tentative="1">
+      <w:start w:val="1"/>
+      <w:numFmt w:val="lowerRoman"/>
+      <w:lvlText w:val="%9."/>
+      <w:lvlJc w:val="right"/>
+      <w:pPr>
+        <w:ind w:left="7020" w:hanging="180"/>
+      </w:pPr>
+    </w:lvl>
+  </w:abstractNum>
+  <w:abstractNum w:abstractNumId="6" w15:restartNumberingAfterBreak="0">
     <w:nsid w:val="654F4407"/>
     <w:multiLevelType w:val="hybridMultilevel"/>
     <w:tmpl w:val="30E89428"/>
@@ -1919,7 +3626,7 @@
       </w:pPr>
     </w:lvl>
   </w:abstractNum>
-  <w:abstractNum w:abstractNumId="6" w15:restartNumberingAfterBreak="0">
+  <w:abstractNum w:abstractNumId="7" w15:restartNumberingAfterBreak="0">
     <w:nsid w:val="68572F83"/>
     <w:multiLevelType w:val="hybridMultilevel"/>
     <w:tmpl w:val="9768E6A4"/>
@@ -2010,7 +3717,7 @@
       </w:pPr>
     </w:lvl>
   </w:abstractNum>
-  <w:abstractNum w:abstractNumId="7" w15:restartNumberingAfterBreak="0">
+  <w:abstractNum w:abstractNumId="8" w15:restartNumberingAfterBreak="0">
     <w:nsid w:val="6B892A98"/>
     <w:multiLevelType w:val="hybridMultilevel"/>
     <w:tmpl w:val="52D04E46"/>
@@ -2101,7 +3808,7 @@
       </w:pPr>
     </w:lvl>
   </w:abstractNum>
-  <w:abstractNum w:abstractNumId="8" w15:restartNumberingAfterBreak="0">
+  <w:abstractNum w:abstractNumId="9" w15:restartNumberingAfterBreak="0">
     <w:nsid w:val="738F0D73"/>
     <w:multiLevelType w:val="multilevel"/>
     <w:tmpl w:val="6CA09C18"/>
@@ -2215,10 +3922,10 @@
     </w:lvl>
   </w:abstractNum>
   <w:num w:numId="1">
-    <w:abstractNumId w:val="7"/>
+    <w:abstractNumId w:val="8"/>
   </w:num>
   <w:num w:numId="2">
-    <w:abstractNumId w:val="6"/>
+    <w:abstractNumId w:val="7"/>
   </w:num>
   <w:num w:numId="3">
     <w:abstractNumId w:val="3"/>
@@ -2233,12 +3940,15 @@
     <w:abstractNumId w:val="2"/>
   </w:num>
   <w:num w:numId="7">
-    <w:abstractNumId w:val="8"/>
+    <w:abstractNumId w:val="9"/>
   </w:num>
   <w:num w:numId="8">
     <w:abstractNumId w:val="0"/>
   </w:num>
   <w:num w:numId="9">
+    <w:abstractNumId w:val="6"/>
+  </w:num>
+  <w:num w:numId="10">
     <w:abstractNumId w:val="5"/>
   </w:num>
 </w:numbering>

</xml_diff>